<commit_message>
add permutation estimation function
</commit_message>
<xml_diff>
--- a/pipeline_GTEx/v8/example/estimating_permPshort.docx
+++ b/pipeline_GTEx/v8/example/estimating_permPshort.docx
@@ -518,27 +518,54 @@
       </w:pPr>
       <w:r>
         <w:rPr>
+          <w:rStyle w:val="NormalTok"/>
+        </w:rPr>
+        <w:t xml:space="preserve">ts.dir =</w:t>
+      </w:r>
+      <w:r>
+        <w:rPr>
+          <w:rStyle w:val="StringTok"/>
+        </w:rPr>
+        <w:t xml:space="preserve"> </w:t>
+      </w:r>
+      <w:r>
+        <w:rPr>
           <w:rStyle w:val="KeywordTok"/>
         </w:rPr>
+        <w:t xml:space="preserve">sprintf</w:t>
+      </w:r>
+      <w:r>
+        <w:rPr>
+          <w:rStyle w:val="NormalTok"/>
+        </w:rPr>
+        <w:t xml:space="preserve">(</w:t>
+      </w:r>
+      <w:r>
+        <w:rPr>
+          <w:rStyle w:val="StringTok"/>
+        </w:rPr>
+        <w:t xml:space="preserve">"%s/Muscle_Skeletal"</w:t>
+      </w:r>
+      <w:r>
+        <w:rPr>
+          <w:rStyle w:val="NormalTok"/>
+        </w:rPr>
+        <w:t xml:space="preserve">, rt.dir)</w:t>
+      </w:r>
+      <w:r>
+        <w:br w:type="textWrapping"/>
+      </w:r>
+      <w:r>
+        <w:rPr>
+          <w:rStyle w:val="KeywordTok"/>
+        </w:rPr>
         <w:t xml:space="preserve">setwd</w:t>
       </w:r>
       <w:r>
         <w:rPr>
           <w:rStyle w:val="NormalTok"/>
         </w:rPr>
-        <w:t xml:space="preserve">(</w:t>
-      </w:r>
-      <w:r>
-        <w:rPr>
-          <w:rStyle w:val="StringTok"/>
-        </w:rPr>
-        <w:t xml:space="preserve">"C:/Users/Vasyl/Documents/GitHub/asSeq/pipeline_GTEx/v8/example/Muscle_Skeletal"</w:t>
-      </w:r>
-      <w:r>
-        <w:rPr>
-          <w:rStyle w:val="NormalTok"/>
-        </w:rPr>
-        <w:t xml:space="preserve">)</w:t>
+        <w:t xml:space="preserve">(ts.dir)</w:t>
       </w:r>
       <w:r>
         <w:br w:type="textWrapping"/>
@@ -2850,7 +2877,7 @@
     </w:lvl>
   </w:abstractNum>
   <w:abstractNum w:abstractNumId="990">
-    <w:nsid w:val="d60a25b1"/>
+    <w:nsid w:val="b057e89b"/>
     <w:multiLevelType w:val="multilevel"/>
     <w:lvl w:ilvl="0">
       <w:numFmt w:val="bullet"/>

</xml_diff>